<commit_message>
Test Cases - Iteration One Complete - Please review
</commit_message>
<xml_diff>
--- a/Iteration 1/Test Cases/Screenshots.docx
+++ b/Iteration 1/Test Cases/Screenshots.docx
@@ -14,6 +14,8 @@
       <w:pPr>
         <w:pStyle w:val="Heading1"/>
       </w:pPr>
+      <w:bookmarkStart w:id="0" w:name="_GoBack"/>
+      <w:bookmarkEnd w:id="0"/>
       <w:r>
         <w:t>1.10.1.</w:t>
       </w:r>
@@ -43,9 +45,6 @@
       </w:r>
     </w:p>
     <w:p>
-      <w:pPr>
-        <w:pStyle w:val="Heading1"/>
-      </w:pPr>
       <w:r>
         <w:t xml:space="preserve"> </w:t>
       </w:r>
@@ -93,8 +92,116 @@
         <w:lastRenderedPageBreak/>
         <w:t xml:space="preserve">1.11.3. </w:t>
       </w:r>
-      <w:bookmarkStart w:id="0" w:name="_GoBack"/>
-      <w:bookmarkEnd w:id="0"/>
+    </w:p>
+    <w:p>
+      <w:pPr>
+        <w:rPr>
+          <w:rFonts w:asciiTheme="majorHAnsi" w:eastAsiaTheme="majorEastAsia" w:hAnsiTheme="majorHAnsi" w:cstheme="majorBidi"/>
+          <w:color w:val="365F91" w:themeColor="accent1" w:themeShade="BF"/>
+          <w:sz w:val="28"/>
+          <w:szCs w:val="28"/>
+        </w:rPr>
+      </w:pPr>
+      <w:r>
+        <w:br w:type="page"/>
+      </w:r>
+    </w:p>
+    <w:p>
+      <w:pPr>
+        <w:pStyle w:val="Heading1"/>
+      </w:pPr>
+      <w:r>
+        <w:lastRenderedPageBreak/>
+        <w:t>1.11.4</w:t>
+      </w:r>
+    </w:p>
+    <w:p>
+      <w:pPr>
+        <w:rPr>
+          <w:rFonts w:asciiTheme="majorHAnsi" w:eastAsiaTheme="majorEastAsia" w:hAnsiTheme="majorHAnsi" w:cstheme="majorBidi"/>
+          <w:color w:val="365F91" w:themeColor="accent1" w:themeShade="BF"/>
+          <w:sz w:val="28"/>
+          <w:szCs w:val="28"/>
+        </w:rPr>
+      </w:pPr>
+      <w:r>
+        <w:br w:type="page"/>
+      </w:r>
+    </w:p>
+    <w:p>
+      <w:pPr>
+        <w:pStyle w:val="Heading1"/>
+      </w:pPr>
+      <w:r>
+        <w:lastRenderedPageBreak/>
+        <w:t xml:space="preserve">1.12.1 </w:t>
+      </w:r>
+    </w:p>
+    <w:p>
+      <w:pPr>
+        <w:rPr>
+          <w:rFonts w:asciiTheme="majorHAnsi" w:eastAsiaTheme="majorEastAsia" w:hAnsiTheme="majorHAnsi" w:cstheme="majorBidi"/>
+          <w:color w:val="365F91" w:themeColor="accent1" w:themeShade="BF"/>
+          <w:sz w:val="28"/>
+          <w:szCs w:val="28"/>
+        </w:rPr>
+      </w:pPr>
+      <w:r>
+        <w:br w:type="page"/>
+      </w:r>
+    </w:p>
+    <w:p>
+      <w:pPr>
+        <w:pStyle w:val="Heading1"/>
+      </w:pPr>
+      <w:r>
+        <w:lastRenderedPageBreak/>
+        <w:t>1.12.2.</w:t>
+      </w:r>
+    </w:p>
+    <w:p>
+      <w:pPr>
+        <w:rPr>
+          <w:rFonts w:asciiTheme="majorHAnsi" w:eastAsiaTheme="majorEastAsia" w:hAnsiTheme="majorHAnsi" w:cstheme="majorBidi"/>
+          <w:color w:val="365F91" w:themeColor="accent1" w:themeShade="BF"/>
+          <w:sz w:val="28"/>
+          <w:szCs w:val="28"/>
+        </w:rPr>
+      </w:pPr>
+      <w:r>
+        <w:br w:type="page"/>
+      </w:r>
+    </w:p>
+    <w:p>
+      <w:pPr>
+        <w:pStyle w:val="Heading1"/>
+      </w:pPr>
+      <w:r>
+        <w:lastRenderedPageBreak/>
+        <w:t>1.12.7</w:t>
+      </w:r>
+    </w:p>
+    <w:p>
+      <w:pPr>
+        <w:rPr>
+          <w:rFonts w:asciiTheme="majorHAnsi" w:eastAsiaTheme="majorEastAsia" w:hAnsiTheme="majorHAnsi" w:cstheme="majorBidi"/>
+          <w:color w:val="365F91" w:themeColor="accent1" w:themeShade="BF"/>
+          <w:sz w:val="28"/>
+          <w:szCs w:val="28"/>
+        </w:rPr>
+      </w:pPr>
+      <w:r>
+        <w:br w:type="page"/>
+      </w:r>
+    </w:p>
+    <w:p>
+      <w:pPr>
+        <w:pStyle w:val="Heading1"/>
+      </w:pPr>
+      <w:r>
+        <w:lastRenderedPageBreak/>
+        <w:t xml:space="preserve">1.13.6. </w:t>
+      </w:r>
     </w:p>
     <w:sectPr>
       <w:pgSz w:w="11906" w:h="16838"/>

</xml_diff>